<commit_message>
update version of the document
</commit_message>
<xml_diff>
--- a/anafora.docx
+++ b/anafora.docx
@@ -141,6 +141,13 @@
     </w:p>
     <w:sdt>
       <w:sdtPr>
+        <w:rPr>
+          <w:rFonts w:asciiTheme="minorHAnsi" w:eastAsiaTheme="minorHAnsi" w:hAnsiTheme="minorHAnsi" w:cstheme="minorBidi"/>
+          <w:b w:val="0"/>
+          <w:color w:val="5A5A5A" w:themeColor="text2" w:themeTint="BF"/>
+          <w:sz w:val="22"/>
+          <w:szCs w:val="22"/>
+        </w:rPr>
         <w:id w:val="1345208911"/>
         <w:docPartObj>
           <w:docPartGallery w:val="Table of Contents"/>
@@ -149,12 +156,8 @@
       </w:sdtPr>
       <w:sdtEndPr>
         <w:rPr>
-          <w:rFonts w:asciiTheme="minorHAnsi" w:eastAsiaTheme="minorHAnsi" w:hAnsiTheme="minorHAnsi" w:cstheme="minorBidi"/>
           <w:bCs/>
           <w:noProof/>
-          <w:color w:val="5A5A5A" w:themeColor="text2" w:themeTint="BF"/>
-          <w:sz w:val="22"/>
-          <w:szCs w:val="22"/>
         </w:rPr>
       </w:sdtEndPr>
       <w:sdtContent>
@@ -198,7 +201,7 @@
           <w:r>
             <w:fldChar w:fldCharType="separate"/>
           </w:r>
-          <w:hyperlink w:anchor="_Toc74778662" w:history="1">
+          <w:hyperlink w:anchor="_Toc74873353" w:history="1">
             <w:r>
               <w:rPr>
                 <w:rStyle w:val="Hyperlink"/>
@@ -225,7 +228,7 @@
                 <w:noProof/>
                 <w:webHidden/>
               </w:rPr>
-              <w:instrText xml:space="preserve"> PAGEREF _Toc74778662 \h </w:instrText>
+              <w:instrText xml:space="preserve"> PAGEREF _Toc74873353 \h </w:instrText>
             </w:r>
             <w:r>
               <w:rPr>
@@ -245,7 +248,7 @@
                 <w:noProof/>
                 <w:webHidden/>
               </w:rPr>
-              <w:t>2</w:t>
+              <w:t>3</w:t>
             </w:r>
             <w:r>
               <w:rPr>
@@ -258,7 +261,7 @@
         </w:p>
         <w:p>
           <w:pPr>
-            <w:pStyle w:val="TOC2"/>
+            <w:pStyle w:val="TOC1"/>
             <w:tabs>
               <w:tab w:val="right" w:leader="dot" w:pos="9016"/>
             </w:tabs>
@@ -269,7 +272,7 @@
               <w:lang w:val="en-US"/>
             </w:rPr>
           </w:pPr>
-          <w:hyperlink w:anchor="_Toc74778663" w:history="1">
+          <w:hyperlink w:anchor="_Toc74873354" w:history="1">
             <w:r>
               <w:rPr>
                 <w:rStyle w:val="Hyperlink"/>
@@ -297,7 +300,7 @@
                 <w:noProof/>
                 <w:webHidden/>
               </w:rPr>
-              <w:instrText xml:space="preserve"> PAGEREF _Toc74778663 \h </w:instrText>
+              <w:instrText xml:space="preserve"> PAGEREF _Toc74873354 \h </w:instrText>
             </w:r>
             <w:r>
               <w:rPr>
@@ -317,7 +320,101 @@
                 <w:noProof/>
                 <w:webHidden/>
               </w:rPr>
-              <w:t>2</w:t>
+              <w:t>4</w:t>
+            </w:r>
+            <w:r>
+              <w:rPr>
+                <w:noProof/>
+                <w:webHidden/>
+              </w:rPr>
+              <w:fldChar w:fldCharType="end"/>
+            </w:r>
+          </w:hyperlink>
+        </w:p>
+        <w:p>
+          <w:pPr>
+            <w:pStyle w:val="TOC1"/>
+            <w:tabs>
+              <w:tab w:val="right" w:leader="dot" w:pos="9016"/>
+            </w:tabs>
+            <w:rPr>
+              <w:rFonts w:eastAsiaTheme="minorEastAsia"/>
+              <w:noProof/>
+              <w:color w:val="auto"/>
+              <w:lang w:val="en-US"/>
+            </w:rPr>
+          </w:pPr>
+          <w:hyperlink w:anchor="_Toc74873355" w:history="1">
+            <w:r>
+              <w:rPr>
+                <w:rStyle w:val="Hyperlink"/>
+                <w:noProof/>
+              </w:rPr>
+              <w:t xml:space="preserve">Δημιουργία </w:t>
+            </w:r>
+            <w:r>
+              <w:rPr>
+                <w:rStyle w:val="Hyperlink"/>
+                <w:noProof/>
+                <w:lang w:val="en-US"/>
+              </w:rPr>
+              <w:t>backend</w:t>
+            </w:r>
+            <w:r>
+              <w:rPr>
+                <w:rStyle w:val="Hyperlink"/>
+                <w:noProof/>
+              </w:rPr>
+              <w:t xml:space="preserve"> </w:t>
+            </w:r>
+            <w:r>
+              <w:rPr>
+                <w:rStyle w:val="Hyperlink"/>
+                <w:noProof/>
+                <w:lang w:val="en-US"/>
+              </w:rPr>
+              <w:t>server</w:t>
+            </w:r>
+            <w:r>
+              <w:rPr>
+                <w:noProof/>
+                <w:webHidden/>
+              </w:rPr>
+              <w:tab/>
+            </w:r>
+            <w:r>
+              <w:rPr>
+                <w:noProof/>
+                <w:webHidden/>
+              </w:rPr>
+              <w:fldChar w:fldCharType="begin"/>
+            </w:r>
+            <w:r>
+              <w:rPr>
+                <w:noProof/>
+                <w:webHidden/>
+              </w:rPr>
+              <w:instrText xml:space="preserve"> PAGEREF _Toc74873355 \h </w:instrText>
+            </w:r>
+            <w:r>
+              <w:rPr>
+                <w:noProof/>
+                <w:webHidden/>
+              </w:rPr>
+            </w:r>
+            <w:r>
+              <w:rPr>
+                <w:noProof/>
+                <w:webHidden/>
+              </w:rPr>
+              <w:fldChar w:fldCharType="separate"/>
+            </w:r>
+            <w:r>
+              <w:rPr>
+                <w:noProof/>
+                <w:webHidden/>
+              </w:rPr>
+              <w:t>7</w:t>
             </w:r>
             <w:r>
               <w:rPr>
@@ -341,14 +438,14 @@
               <w:lang w:val="en-US"/>
             </w:rPr>
           </w:pPr>
-          <w:hyperlink w:anchor="_Toc74778664" w:history="1">
+          <w:hyperlink w:anchor="_Toc74873356" w:history="1">
             <w:r>
               <w:rPr>
                 <w:rStyle w:val="Hyperlink"/>
                 <w:noProof/>
                 <w:lang w:bidi="el-GR"/>
               </w:rPr>
-              <w:t>[Προσθήκη παράθεσης]</w:t>
+              <w:t>Προγραμματιστικό περιβάλλον</w:t>
             </w:r>
             <w:r>
               <w:rPr>
@@ -369,7 +466,7 @@
                 <w:noProof/>
                 <w:webHidden/>
               </w:rPr>
-              <w:instrText xml:space="preserve"> PAGEREF _Toc74778664 \h </w:instrText>
+              <w:instrText xml:space="preserve"> PAGEREF _Toc74873356 \h </w:instrText>
             </w:r>
             <w:r>
               <w:rPr>
@@ -389,7 +486,7 @@
                 <w:noProof/>
                 <w:webHidden/>
               </w:rPr>
-              <w:t>5</w:t>
+              <w:t>7</w:t>
             </w:r>
             <w:r>
               <w:rPr>
@@ -413,14 +510,14 @@
               <w:lang w:val="en-US"/>
             </w:rPr>
           </w:pPr>
-          <w:hyperlink w:anchor="_Toc74778665" w:history="1">
+          <w:hyperlink w:anchor="_Toc74873357" w:history="1">
             <w:r>
               <w:rPr>
                 <w:rStyle w:val="Hyperlink"/>
                 <w:noProof/>
-                <w:lang w:bidi="el-GR"/>
+                <w:lang w:val="en-US" w:bidi="el-GR"/>
               </w:rPr>
-              <w:t>[Τέλεια εικόνα]</w:t>
+              <w:t>Frontend</w:t>
             </w:r>
             <w:r>
               <w:rPr>
@@ -441,7 +538,7 @@
                 <w:noProof/>
                 <w:webHidden/>
               </w:rPr>
-              <w:instrText xml:space="preserve"> PAGEREF _Toc74778665 \h </w:instrText>
+              <w:instrText xml:space="preserve"> PAGEREF _Toc74873357 \h </w:instrText>
             </w:r>
             <w:r>
               <w:rPr>
@@ -461,7 +558,7 @@
                 <w:noProof/>
                 <w:webHidden/>
               </w:rPr>
-              <w:t>5</w:t>
+              <w:t>12</w:t>
             </w:r>
             <w:r>
               <w:rPr>
@@ -495,6 +592,1217 @@
           <w:lang w:bidi="el-GR"/>
         </w:rPr>
       </w:pPr>
+      <w:r>
+        <w:rPr>
+          <w:rFonts w:asciiTheme="majorHAnsi" w:eastAsiaTheme="majorEastAsia" w:hAnsiTheme="majorHAnsi" w:cstheme="majorBidi"/>
+          <w:b/>
+          <w:color w:val="785263" w:themeColor="accent1"/>
+          <w:sz w:val="40"/>
+          <w:szCs w:val="32"/>
+          <w:lang w:bidi="el-GR"/>
+        </w:rPr>
+        <w:br w:type="page"/>
+      </w:r>
+    </w:p>
+    <w:p>
+      <w:pPr>
+        <w:pStyle w:val="TableofFigures"/>
+        <w:tabs>
+          <w:tab w:val="right" w:leader="dot" w:pos="9016"/>
+        </w:tabs>
+        <w:rPr>
+          <w:rFonts w:eastAsiaTheme="minorEastAsia"/>
+          <w:noProof/>
+          <w:color w:val="auto"/>
+          <w:lang w:val="en-US"/>
+        </w:rPr>
+      </w:pPr>
+      <w:r>
+        <w:rPr>
+          <w:rFonts w:asciiTheme="majorHAnsi" w:eastAsiaTheme="majorEastAsia" w:hAnsiTheme="majorHAnsi" w:cstheme="majorBidi"/>
+          <w:b/>
+          <w:color w:val="785263" w:themeColor="accent1"/>
+          <w:sz w:val="40"/>
+          <w:szCs w:val="32"/>
+          <w:lang w:bidi="el-GR"/>
+        </w:rPr>
+        <w:lastRenderedPageBreak/>
+        <w:fldChar w:fldCharType="begin"/>
+      </w:r>
+      <w:r>
+        <w:rPr>
+          <w:rFonts w:asciiTheme="majorHAnsi" w:eastAsiaTheme="majorEastAsia" w:hAnsiTheme="majorHAnsi" w:cstheme="majorBidi"/>
+          <w:b/>
+          <w:color w:val="785263" w:themeColor="accent1"/>
+          <w:sz w:val="40"/>
+          <w:szCs w:val="32"/>
+          <w:lang w:bidi="el-GR"/>
+        </w:rPr>
+        <w:instrText xml:space="preserve"> TOC \h \z \c "Εικόνα " </w:instrText>
+      </w:r>
+      <w:r>
+        <w:rPr>
+          <w:rFonts w:asciiTheme="majorHAnsi" w:eastAsiaTheme="majorEastAsia" w:hAnsiTheme="majorHAnsi" w:cstheme="majorBidi"/>
+          <w:b/>
+          <w:color w:val="785263" w:themeColor="accent1"/>
+          <w:sz w:val="40"/>
+          <w:szCs w:val="32"/>
+          <w:lang w:bidi="el-GR"/>
+        </w:rPr>
+        <w:fldChar w:fldCharType="separate"/>
+      </w:r>
+      <w:hyperlink w:anchor="_Toc74873358" w:history="1">
+        <w:r>
+          <w:rPr>
+            <w:rStyle w:val="Hyperlink"/>
+            <w:noProof/>
+          </w:rPr>
+          <w:t>Εικόνα  1: Αρχική σελίδα</w:t>
+        </w:r>
+        <w:r>
+          <w:rPr>
+            <w:noProof/>
+            <w:webHidden/>
+          </w:rPr>
+          <w:tab/>
+        </w:r>
+        <w:r>
+          <w:rPr>
+            <w:noProof/>
+            <w:webHidden/>
+          </w:rPr>
+          <w:fldChar w:fldCharType="begin"/>
+        </w:r>
+        <w:r>
+          <w:rPr>
+            <w:noProof/>
+            <w:webHidden/>
+          </w:rPr>
+          <w:instrText xml:space="preserve"> PAGEREF _Toc74873358 \h </w:instrText>
+        </w:r>
+        <w:r>
+          <w:rPr>
+            <w:noProof/>
+            <w:webHidden/>
+          </w:rPr>
+        </w:r>
+        <w:r>
+          <w:rPr>
+            <w:noProof/>
+            <w:webHidden/>
+          </w:rPr>
+          <w:fldChar w:fldCharType="separate"/>
+        </w:r>
+        <w:r>
+          <w:rPr>
+            <w:noProof/>
+            <w:webHidden/>
+          </w:rPr>
+          <w:t>4</w:t>
+        </w:r>
+        <w:r>
+          <w:rPr>
+            <w:noProof/>
+            <w:webHidden/>
+          </w:rPr>
+          <w:fldChar w:fldCharType="end"/>
+        </w:r>
+      </w:hyperlink>
+    </w:p>
+    <w:p>
+      <w:pPr>
+        <w:pStyle w:val="TableofFigures"/>
+        <w:tabs>
+          <w:tab w:val="right" w:leader="dot" w:pos="9016"/>
+        </w:tabs>
+        <w:rPr>
+          <w:rFonts w:eastAsiaTheme="minorEastAsia"/>
+          <w:noProof/>
+          <w:color w:val="auto"/>
+          <w:lang w:val="en-US"/>
+        </w:rPr>
+      </w:pPr>
+      <w:hyperlink w:anchor="_Toc74873359" w:history="1">
+        <w:r>
+          <w:rPr>
+            <w:rStyle w:val="Hyperlink"/>
+            <w:noProof/>
+          </w:rPr>
+          <w:t>Εικόνα  2: Κεντρική σελίδα</w:t>
+        </w:r>
+        <w:r>
+          <w:rPr>
+            <w:noProof/>
+            <w:webHidden/>
+          </w:rPr>
+          <w:tab/>
+        </w:r>
+        <w:r>
+          <w:rPr>
+            <w:noProof/>
+            <w:webHidden/>
+          </w:rPr>
+          <w:fldChar w:fldCharType="begin"/>
+        </w:r>
+        <w:r>
+          <w:rPr>
+            <w:noProof/>
+            <w:webHidden/>
+          </w:rPr>
+          <w:instrText xml:space="preserve"> PAGEREF _Toc74873359 \h </w:instrText>
+        </w:r>
+        <w:r>
+          <w:rPr>
+            <w:noProof/>
+            <w:webHidden/>
+          </w:rPr>
+        </w:r>
+        <w:r>
+          <w:rPr>
+            <w:noProof/>
+            <w:webHidden/>
+          </w:rPr>
+          <w:fldChar w:fldCharType="separate"/>
+        </w:r>
+        <w:r>
+          <w:rPr>
+            <w:noProof/>
+            <w:webHidden/>
+          </w:rPr>
+          <w:t>4</w:t>
+        </w:r>
+        <w:r>
+          <w:rPr>
+            <w:noProof/>
+            <w:webHidden/>
+          </w:rPr>
+          <w:fldChar w:fldCharType="end"/>
+        </w:r>
+      </w:hyperlink>
+    </w:p>
+    <w:p>
+      <w:pPr>
+        <w:pStyle w:val="TableofFigures"/>
+        <w:tabs>
+          <w:tab w:val="right" w:leader="dot" w:pos="9016"/>
+        </w:tabs>
+        <w:rPr>
+          <w:rFonts w:eastAsiaTheme="minorEastAsia"/>
+          <w:noProof/>
+          <w:color w:val="auto"/>
+          <w:lang w:val="en-US"/>
+        </w:rPr>
+      </w:pPr>
+      <w:hyperlink w:anchor="_Toc74873360" w:history="1">
+        <w:r>
+          <w:rPr>
+            <w:rStyle w:val="Hyperlink"/>
+            <w:noProof/>
+          </w:rPr>
+          <w:t>Εικόνα  3: Μενού με διαθέσιμες επιλογές</w:t>
+        </w:r>
+        <w:r>
+          <w:rPr>
+            <w:noProof/>
+            <w:webHidden/>
+          </w:rPr>
+          <w:tab/>
+        </w:r>
+        <w:r>
+          <w:rPr>
+            <w:noProof/>
+            <w:webHidden/>
+          </w:rPr>
+          <w:fldChar w:fldCharType="begin"/>
+        </w:r>
+        <w:r>
+          <w:rPr>
+            <w:noProof/>
+            <w:webHidden/>
+          </w:rPr>
+          <w:instrText xml:space="preserve"> PAGEREF _Toc74873360 \h </w:instrText>
+        </w:r>
+        <w:r>
+          <w:rPr>
+            <w:noProof/>
+            <w:webHidden/>
+          </w:rPr>
+        </w:r>
+        <w:r>
+          <w:rPr>
+            <w:noProof/>
+            <w:webHidden/>
+          </w:rPr>
+          <w:fldChar w:fldCharType="separate"/>
+        </w:r>
+        <w:r>
+          <w:rPr>
+            <w:noProof/>
+            <w:webHidden/>
+          </w:rPr>
+          <w:t>5</w:t>
+        </w:r>
+        <w:r>
+          <w:rPr>
+            <w:noProof/>
+            <w:webHidden/>
+          </w:rPr>
+          <w:fldChar w:fldCharType="end"/>
+        </w:r>
+      </w:hyperlink>
+    </w:p>
+    <w:p>
+      <w:pPr>
+        <w:pStyle w:val="TableofFigures"/>
+        <w:tabs>
+          <w:tab w:val="right" w:leader="dot" w:pos="9016"/>
+        </w:tabs>
+        <w:rPr>
+          <w:rFonts w:eastAsiaTheme="minorEastAsia"/>
+          <w:noProof/>
+          <w:color w:val="auto"/>
+          <w:lang w:val="en-US"/>
+        </w:rPr>
+      </w:pPr>
+      <w:hyperlink w:anchor="_Toc74873361" w:history="1">
+        <w:r>
+          <w:rPr>
+            <w:rStyle w:val="Hyperlink"/>
+            <w:noProof/>
+          </w:rPr>
+          <w:t>Εικόνα  4: Οθόνη αναζήτηση</w:t>
+        </w:r>
+        <w:r>
+          <w:rPr>
+            <w:noProof/>
+            <w:webHidden/>
+          </w:rPr>
+          <w:tab/>
+        </w:r>
+        <w:r>
+          <w:rPr>
+            <w:noProof/>
+            <w:webHidden/>
+          </w:rPr>
+          <w:fldChar w:fldCharType="begin"/>
+        </w:r>
+        <w:r>
+          <w:rPr>
+            <w:noProof/>
+            <w:webHidden/>
+          </w:rPr>
+          <w:instrText xml:space="preserve"> PAGEREF _Toc74873361 \h </w:instrText>
+        </w:r>
+        <w:r>
+          <w:rPr>
+            <w:noProof/>
+            <w:webHidden/>
+          </w:rPr>
+        </w:r>
+        <w:r>
+          <w:rPr>
+            <w:noProof/>
+            <w:webHidden/>
+          </w:rPr>
+          <w:fldChar w:fldCharType="separate"/>
+        </w:r>
+        <w:r>
+          <w:rPr>
+            <w:noProof/>
+            <w:webHidden/>
+          </w:rPr>
+          <w:t>5</w:t>
+        </w:r>
+        <w:r>
+          <w:rPr>
+            <w:noProof/>
+            <w:webHidden/>
+          </w:rPr>
+          <w:fldChar w:fldCharType="end"/>
+        </w:r>
+      </w:hyperlink>
+    </w:p>
+    <w:p>
+      <w:pPr>
+        <w:pStyle w:val="TableofFigures"/>
+        <w:tabs>
+          <w:tab w:val="right" w:leader="dot" w:pos="9016"/>
+        </w:tabs>
+        <w:rPr>
+          <w:rFonts w:eastAsiaTheme="minorEastAsia"/>
+          <w:noProof/>
+          <w:color w:val="auto"/>
+          <w:lang w:val="en-US"/>
+        </w:rPr>
+      </w:pPr>
+      <w:hyperlink w:anchor="_Toc74873362" w:history="1">
+        <w:r>
+          <w:rPr>
+            <w:rStyle w:val="Hyperlink"/>
+            <w:noProof/>
+          </w:rPr>
+          <w:t>Εικόνα  5: Οθόνη για εισαγωγή στοιχείων για αίτηση.</w:t>
+        </w:r>
+        <w:r>
+          <w:rPr>
+            <w:noProof/>
+            <w:webHidden/>
+          </w:rPr>
+          <w:tab/>
+        </w:r>
+        <w:r>
+          <w:rPr>
+            <w:noProof/>
+            <w:webHidden/>
+          </w:rPr>
+          <w:fldChar w:fldCharType="begin"/>
+        </w:r>
+        <w:r>
+          <w:rPr>
+            <w:noProof/>
+            <w:webHidden/>
+          </w:rPr>
+          <w:instrText xml:space="preserve"> PAGEREF _Toc74873362 \h </w:instrText>
+        </w:r>
+        <w:r>
+          <w:rPr>
+            <w:noProof/>
+            <w:webHidden/>
+          </w:rPr>
+        </w:r>
+        <w:r>
+          <w:rPr>
+            <w:noProof/>
+            <w:webHidden/>
+          </w:rPr>
+          <w:fldChar w:fldCharType="separate"/>
+        </w:r>
+        <w:r>
+          <w:rPr>
+            <w:noProof/>
+            <w:webHidden/>
+          </w:rPr>
+          <w:t>6</w:t>
+        </w:r>
+        <w:r>
+          <w:rPr>
+            <w:noProof/>
+            <w:webHidden/>
+          </w:rPr>
+          <w:fldChar w:fldCharType="end"/>
+        </w:r>
+      </w:hyperlink>
+    </w:p>
+    <w:p>
+      <w:pPr>
+        <w:pStyle w:val="TableofFigures"/>
+        <w:tabs>
+          <w:tab w:val="right" w:leader="dot" w:pos="9016"/>
+        </w:tabs>
+        <w:rPr>
+          <w:rFonts w:eastAsiaTheme="minorEastAsia"/>
+          <w:noProof/>
+          <w:color w:val="auto"/>
+          <w:lang w:val="en-US"/>
+        </w:rPr>
+      </w:pPr>
+      <w:hyperlink w:anchor="_Toc74873363" w:history="1">
+        <w:r>
+          <w:rPr>
+            <w:rStyle w:val="Hyperlink"/>
+            <w:noProof/>
+          </w:rPr>
+          <w:t>Εικόνα  6: Περιγραφή των διαθέσιμων πακέτων</w:t>
+        </w:r>
+        <w:r>
+          <w:rPr>
+            <w:noProof/>
+            <w:webHidden/>
+          </w:rPr>
+          <w:tab/>
+        </w:r>
+        <w:r>
+          <w:rPr>
+            <w:noProof/>
+            <w:webHidden/>
+          </w:rPr>
+          <w:fldChar w:fldCharType="begin"/>
+        </w:r>
+        <w:r>
+          <w:rPr>
+            <w:noProof/>
+            <w:webHidden/>
+          </w:rPr>
+          <w:instrText xml:space="preserve"> PAGEREF _Toc74873363 \h </w:instrText>
+        </w:r>
+        <w:r>
+          <w:rPr>
+            <w:noProof/>
+            <w:webHidden/>
+          </w:rPr>
+        </w:r>
+        <w:r>
+          <w:rPr>
+            <w:noProof/>
+            <w:webHidden/>
+          </w:rPr>
+          <w:fldChar w:fldCharType="separate"/>
+        </w:r>
+        <w:r>
+          <w:rPr>
+            <w:noProof/>
+            <w:webHidden/>
+          </w:rPr>
+          <w:t>6</w:t>
+        </w:r>
+        <w:r>
+          <w:rPr>
+            <w:noProof/>
+            <w:webHidden/>
+          </w:rPr>
+          <w:fldChar w:fldCharType="end"/>
+        </w:r>
+      </w:hyperlink>
+    </w:p>
+    <w:p>
+      <w:pPr>
+        <w:pStyle w:val="TableofFigures"/>
+        <w:tabs>
+          <w:tab w:val="right" w:leader="dot" w:pos="9016"/>
+        </w:tabs>
+        <w:rPr>
+          <w:rFonts w:eastAsiaTheme="minorEastAsia"/>
+          <w:noProof/>
+          <w:color w:val="auto"/>
+          <w:lang w:val="en-US"/>
+        </w:rPr>
+      </w:pPr>
+      <w:hyperlink w:anchor="_Toc74873364" w:history="1">
+        <w:r>
+          <w:rPr>
+            <w:rStyle w:val="Hyperlink"/>
+            <w:noProof/>
+          </w:rPr>
+          <w:t>Εικόνα  7: Πρόγραμμα κατά τη λειτουργία</w:t>
+        </w:r>
+        <w:r>
+          <w:rPr>
+            <w:noProof/>
+            <w:webHidden/>
+          </w:rPr>
+          <w:tab/>
+        </w:r>
+        <w:r>
+          <w:rPr>
+            <w:noProof/>
+            <w:webHidden/>
+          </w:rPr>
+          <w:fldChar w:fldCharType="begin"/>
+        </w:r>
+        <w:r>
+          <w:rPr>
+            <w:noProof/>
+            <w:webHidden/>
+          </w:rPr>
+          <w:instrText xml:space="preserve"> PAGEREF _Toc74873364 \h </w:instrText>
+        </w:r>
+        <w:r>
+          <w:rPr>
+            <w:noProof/>
+            <w:webHidden/>
+          </w:rPr>
+        </w:r>
+        <w:r>
+          <w:rPr>
+            <w:noProof/>
+            <w:webHidden/>
+          </w:rPr>
+          <w:fldChar w:fldCharType="separate"/>
+        </w:r>
+        <w:r>
+          <w:rPr>
+            <w:noProof/>
+            <w:webHidden/>
+          </w:rPr>
+          <w:t>7</w:t>
+        </w:r>
+        <w:r>
+          <w:rPr>
+            <w:noProof/>
+            <w:webHidden/>
+          </w:rPr>
+          <w:fldChar w:fldCharType="end"/>
+        </w:r>
+      </w:hyperlink>
+    </w:p>
+    <w:p>
+      <w:pPr>
+        <w:pStyle w:val="TableofFigures"/>
+        <w:tabs>
+          <w:tab w:val="right" w:leader="dot" w:pos="9016"/>
+        </w:tabs>
+        <w:rPr>
+          <w:rFonts w:eastAsiaTheme="minorEastAsia"/>
+          <w:noProof/>
+          <w:color w:val="auto"/>
+          <w:lang w:val="en-US"/>
+        </w:rPr>
+      </w:pPr>
+      <w:hyperlink w:anchor="_Toc74873365" w:history="1">
+        <w:r>
+          <w:rPr>
+            <w:rStyle w:val="Hyperlink"/>
+            <w:noProof/>
+          </w:rPr>
+          <w:t>Εικόνα  8: Μεταβλητές του συστήματος</w:t>
+        </w:r>
+        <w:r>
+          <w:rPr>
+            <w:noProof/>
+            <w:webHidden/>
+          </w:rPr>
+          <w:tab/>
+        </w:r>
+        <w:r>
+          <w:rPr>
+            <w:noProof/>
+            <w:webHidden/>
+          </w:rPr>
+          <w:fldChar w:fldCharType="begin"/>
+        </w:r>
+        <w:r>
+          <w:rPr>
+            <w:noProof/>
+            <w:webHidden/>
+          </w:rPr>
+          <w:instrText xml:space="preserve"> PAGEREF _Toc74873365 \h </w:instrText>
+        </w:r>
+        <w:r>
+          <w:rPr>
+            <w:noProof/>
+            <w:webHidden/>
+          </w:rPr>
+        </w:r>
+        <w:r>
+          <w:rPr>
+            <w:noProof/>
+            <w:webHidden/>
+          </w:rPr>
+          <w:fldChar w:fldCharType="separate"/>
+        </w:r>
+        <w:r>
+          <w:rPr>
+            <w:noProof/>
+            <w:webHidden/>
+          </w:rPr>
+          <w:t>7</w:t>
+        </w:r>
+        <w:r>
+          <w:rPr>
+            <w:noProof/>
+            <w:webHidden/>
+          </w:rPr>
+          <w:fldChar w:fldCharType="end"/>
+        </w:r>
+      </w:hyperlink>
+    </w:p>
+    <w:p>
+      <w:pPr>
+        <w:pStyle w:val="TableofFigures"/>
+        <w:tabs>
+          <w:tab w:val="right" w:leader="dot" w:pos="9016"/>
+        </w:tabs>
+        <w:rPr>
+          <w:rFonts w:eastAsiaTheme="minorEastAsia"/>
+          <w:noProof/>
+          <w:color w:val="auto"/>
+          <w:lang w:val="en-US"/>
+        </w:rPr>
+      </w:pPr>
+      <w:hyperlink w:anchor="_Toc74873366" w:history="1">
+        <w:r>
+          <w:rPr>
+            <w:rStyle w:val="Hyperlink"/>
+            <w:noProof/>
+          </w:rPr>
+          <w:t xml:space="preserve">Εικόνα  9: </w:t>
+        </w:r>
+        <w:r>
+          <w:rPr>
+            <w:rStyle w:val="Hyperlink"/>
+            <w:b/>
+            <w:noProof/>
+          </w:rPr>
+          <w:t xml:space="preserve">Προγραμματιστικό περιβάλλον για την ανάπτυξη της </w:t>
+        </w:r>
+        <w:r>
+          <w:rPr>
+            <w:rStyle w:val="Hyperlink"/>
+            <w:b/>
+            <w:noProof/>
+            <w:lang w:val="en-US"/>
+          </w:rPr>
+          <w:t>backend</w:t>
+        </w:r>
+        <w:r>
+          <w:rPr>
+            <w:rStyle w:val="Hyperlink"/>
+            <w:b/>
+            <w:noProof/>
+          </w:rPr>
+          <w:t xml:space="preserve"> εφαρμογής</w:t>
+        </w:r>
+        <w:r>
+          <w:rPr>
+            <w:noProof/>
+            <w:webHidden/>
+          </w:rPr>
+          <w:tab/>
+        </w:r>
+        <w:r>
+          <w:rPr>
+            <w:noProof/>
+            <w:webHidden/>
+          </w:rPr>
+          <w:fldChar w:fldCharType="begin"/>
+        </w:r>
+        <w:r>
+          <w:rPr>
+            <w:noProof/>
+            <w:webHidden/>
+          </w:rPr>
+          <w:instrText xml:space="preserve"> PAGEREF _Toc74873366 \h </w:instrText>
+        </w:r>
+        <w:r>
+          <w:rPr>
+            <w:noProof/>
+            <w:webHidden/>
+          </w:rPr>
+        </w:r>
+        <w:r>
+          <w:rPr>
+            <w:noProof/>
+            <w:webHidden/>
+          </w:rPr>
+          <w:fldChar w:fldCharType="separate"/>
+        </w:r>
+        <w:r>
+          <w:rPr>
+            <w:noProof/>
+            <w:webHidden/>
+          </w:rPr>
+          <w:t>8</w:t>
+        </w:r>
+        <w:r>
+          <w:rPr>
+            <w:noProof/>
+            <w:webHidden/>
+          </w:rPr>
+          <w:fldChar w:fldCharType="end"/>
+        </w:r>
+      </w:hyperlink>
+    </w:p>
+    <w:p>
+      <w:pPr>
+        <w:pStyle w:val="TableofFigures"/>
+        <w:tabs>
+          <w:tab w:val="right" w:leader="dot" w:pos="9016"/>
+        </w:tabs>
+        <w:rPr>
+          <w:rFonts w:eastAsiaTheme="minorEastAsia"/>
+          <w:noProof/>
+          <w:color w:val="auto"/>
+          <w:lang w:val="en-US"/>
+        </w:rPr>
+      </w:pPr>
+      <w:hyperlink w:anchor="_Toc74873367" w:history="1">
+        <w:r>
+          <w:rPr>
+            <w:rStyle w:val="Hyperlink"/>
+            <w:noProof/>
+          </w:rPr>
+          <w:t xml:space="preserve">Εικόνα  10: </w:t>
+        </w:r>
+        <w:r>
+          <w:rPr>
+            <w:rStyle w:val="Hyperlink"/>
+            <w:noProof/>
+            <w:lang w:val="en-US"/>
+          </w:rPr>
+          <w:t>Debug</w:t>
+        </w:r>
+        <w:r>
+          <w:rPr>
+            <w:rStyle w:val="Hyperlink"/>
+            <w:noProof/>
+          </w:rPr>
+          <w:t xml:space="preserve"> μέσα από το περιβάλλον ανάπτυξης</w:t>
+        </w:r>
+        <w:r>
+          <w:rPr>
+            <w:noProof/>
+            <w:webHidden/>
+          </w:rPr>
+          <w:tab/>
+        </w:r>
+        <w:r>
+          <w:rPr>
+            <w:noProof/>
+            <w:webHidden/>
+          </w:rPr>
+          <w:fldChar w:fldCharType="begin"/>
+        </w:r>
+        <w:r>
+          <w:rPr>
+            <w:noProof/>
+            <w:webHidden/>
+          </w:rPr>
+          <w:instrText xml:space="preserve"> PAGEREF _Toc74873367 \h </w:instrText>
+        </w:r>
+        <w:r>
+          <w:rPr>
+            <w:noProof/>
+            <w:webHidden/>
+          </w:rPr>
+        </w:r>
+        <w:r>
+          <w:rPr>
+            <w:noProof/>
+            <w:webHidden/>
+          </w:rPr>
+          <w:fldChar w:fldCharType="separate"/>
+        </w:r>
+        <w:r>
+          <w:rPr>
+            <w:noProof/>
+            <w:webHidden/>
+          </w:rPr>
+          <w:t>8</w:t>
+        </w:r>
+        <w:r>
+          <w:rPr>
+            <w:noProof/>
+            <w:webHidden/>
+          </w:rPr>
+          <w:fldChar w:fldCharType="end"/>
+        </w:r>
+      </w:hyperlink>
+    </w:p>
+    <w:p>
+      <w:pPr>
+        <w:pStyle w:val="TableofFigures"/>
+        <w:tabs>
+          <w:tab w:val="right" w:leader="dot" w:pos="9016"/>
+        </w:tabs>
+        <w:rPr>
+          <w:rFonts w:eastAsiaTheme="minorEastAsia"/>
+          <w:noProof/>
+          <w:color w:val="auto"/>
+          <w:lang w:val="en-US"/>
+        </w:rPr>
+      </w:pPr>
+      <w:hyperlink w:anchor="_Toc74873368" w:history="1">
+        <w:r>
+          <w:rPr>
+            <w:rStyle w:val="Hyperlink"/>
+            <w:noProof/>
+          </w:rPr>
+          <w:t xml:space="preserve">Εικόνα  11: Παράδειγμα από ένα </w:t>
+        </w:r>
+        <w:r>
+          <w:rPr>
+            <w:rStyle w:val="Hyperlink"/>
+            <w:noProof/>
+            <w:lang w:val="en-US"/>
+          </w:rPr>
+          <w:t>entity</w:t>
+        </w:r>
+        <w:r>
+          <w:rPr>
+            <w:rStyle w:val="Hyperlink"/>
+            <w:noProof/>
+          </w:rPr>
+          <w:t xml:space="preserve"> που δημιουργήσαμε.</w:t>
+        </w:r>
+        <w:r>
+          <w:rPr>
+            <w:noProof/>
+            <w:webHidden/>
+          </w:rPr>
+          <w:tab/>
+        </w:r>
+        <w:r>
+          <w:rPr>
+            <w:noProof/>
+            <w:webHidden/>
+          </w:rPr>
+          <w:fldChar w:fldCharType="begin"/>
+        </w:r>
+        <w:r>
+          <w:rPr>
+            <w:noProof/>
+            <w:webHidden/>
+          </w:rPr>
+          <w:instrText xml:space="preserve"> PAGEREF _Toc74873368 \h </w:instrText>
+        </w:r>
+        <w:r>
+          <w:rPr>
+            <w:noProof/>
+            <w:webHidden/>
+          </w:rPr>
+        </w:r>
+        <w:r>
+          <w:rPr>
+            <w:noProof/>
+            <w:webHidden/>
+          </w:rPr>
+          <w:fldChar w:fldCharType="separate"/>
+        </w:r>
+        <w:r>
+          <w:rPr>
+            <w:noProof/>
+            <w:webHidden/>
+          </w:rPr>
+          <w:t>9</w:t>
+        </w:r>
+        <w:r>
+          <w:rPr>
+            <w:noProof/>
+            <w:webHidden/>
+          </w:rPr>
+          <w:fldChar w:fldCharType="end"/>
+        </w:r>
+      </w:hyperlink>
+    </w:p>
+    <w:p>
+      <w:pPr>
+        <w:pStyle w:val="TableofFigures"/>
+        <w:tabs>
+          <w:tab w:val="right" w:leader="dot" w:pos="9016"/>
+        </w:tabs>
+        <w:rPr>
+          <w:rFonts w:eastAsiaTheme="minorEastAsia"/>
+          <w:noProof/>
+          <w:color w:val="auto"/>
+          <w:lang w:val="en-US"/>
+        </w:rPr>
+      </w:pPr>
+      <w:hyperlink w:anchor="_Toc74873369" w:history="1">
+        <w:r>
+          <w:rPr>
+            <w:rStyle w:val="Hyperlink"/>
+            <w:noProof/>
+          </w:rPr>
+          <w:t>Εικόνα  12: Δομή κώδικα</w:t>
+        </w:r>
+        <w:r>
+          <w:rPr>
+            <w:noProof/>
+            <w:webHidden/>
+          </w:rPr>
+          <w:tab/>
+        </w:r>
+        <w:r>
+          <w:rPr>
+            <w:noProof/>
+            <w:webHidden/>
+          </w:rPr>
+          <w:fldChar w:fldCharType="begin"/>
+        </w:r>
+        <w:r>
+          <w:rPr>
+            <w:noProof/>
+            <w:webHidden/>
+          </w:rPr>
+          <w:instrText xml:space="preserve"> PAGEREF _Toc74873369 \h </w:instrText>
+        </w:r>
+        <w:r>
+          <w:rPr>
+            <w:noProof/>
+            <w:webHidden/>
+          </w:rPr>
+        </w:r>
+        <w:r>
+          <w:rPr>
+            <w:noProof/>
+            <w:webHidden/>
+          </w:rPr>
+          <w:fldChar w:fldCharType="separate"/>
+        </w:r>
+        <w:r>
+          <w:rPr>
+            <w:noProof/>
+            <w:webHidden/>
+          </w:rPr>
+          <w:t>10</w:t>
+        </w:r>
+        <w:r>
+          <w:rPr>
+            <w:noProof/>
+            <w:webHidden/>
+          </w:rPr>
+          <w:fldChar w:fldCharType="end"/>
+        </w:r>
+      </w:hyperlink>
+    </w:p>
+    <w:p>
+      <w:pPr>
+        <w:pStyle w:val="TableofFigures"/>
+        <w:tabs>
+          <w:tab w:val="right" w:leader="dot" w:pos="9016"/>
+        </w:tabs>
+        <w:rPr>
+          <w:rFonts w:eastAsiaTheme="minorEastAsia"/>
+          <w:noProof/>
+          <w:color w:val="auto"/>
+          <w:lang w:val="en-US"/>
+        </w:rPr>
+      </w:pPr>
+      <w:hyperlink w:anchor="_Toc74873370" w:history="1">
+        <w:r>
+          <w:rPr>
+            <w:rStyle w:val="Hyperlink"/>
+            <w:noProof/>
+          </w:rPr>
+          <w:t xml:space="preserve">Εικόνα  13: </w:t>
+        </w:r>
+        <w:r>
+          <w:rPr>
+            <w:rStyle w:val="Hyperlink"/>
+            <w:noProof/>
+            <w:lang w:val="en-US"/>
+          </w:rPr>
+          <w:t>mvn stage</w:t>
+        </w:r>
+        <w:r>
+          <w:rPr>
+            <w:noProof/>
+            <w:webHidden/>
+          </w:rPr>
+          <w:tab/>
+        </w:r>
+        <w:r>
+          <w:rPr>
+            <w:noProof/>
+            <w:webHidden/>
+          </w:rPr>
+          <w:fldChar w:fldCharType="begin"/>
+        </w:r>
+        <w:r>
+          <w:rPr>
+            <w:noProof/>
+            <w:webHidden/>
+          </w:rPr>
+          <w:instrText xml:space="preserve"> PAGEREF _Toc74873370 \h </w:instrText>
+        </w:r>
+        <w:r>
+          <w:rPr>
+            <w:noProof/>
+            <w:webHidden/>
+          </w:rPr>
+        </w:r>
+        <w:r>
+          <w:rPr>
+            <w:noProof/>
+            <w:webHidden/>
+          </w:rPr>
+          <w:fldChar w:fldCharType="separate"/>
+        </w:r>
+        <w:r>
+          <w:rPr>
+            <w:noProof/>
+            <w:webHidden/>
+          </w:rPr>
+          <w:t>11</w:t>
+        </w:r>
+        <w:r>
+          <w:rPr>
+            <w:noProof/>
+            <w:webHidden/>
+          </w:rPr>
+          <w:fldChar w:fldCharType="end"/>
+        </w:r>
+      </w:hyperlink>
+    </w:p>
+    <w:p>
+      <w:pPr>
+        <w:pStyle w:val="TableofFigures"/>
+        <w:tabs>
+          <w:tab w:val="right" w:leader="dot" w:pos="9016"/>
+        </w:tabs>
+        <w:rPr>
+          <w:rFonts w:eastAsiaTheme="minorEastAsia"/>
+          <w:noProof/>
+          <w:color w:val="auto"/>
+          <w:lang w:val="en-US"/>
+        </w:rPr>
+      </w:pPr>
+      <w:hyperlink w:anchor="_Toc74873371" w:history="1">
+        <w:r>
+          <w:rPr>
+            <w:rStyle w:val="Hyperlink"/>
+            <w:noProof/>
+          </w:rPr>
+          <w:t>Εικόνα  14</w:t>
+        </w:r>
+        <w:r>
+          <w:rPr>
+            <w:rStyle w:val="Hyperlink"/>
+            <w:noProof/>
+            <w:lang w:val="en-US"/>
+          </w:rPr>
+          <w:t xml:space="preserve">: </w:t>
+        </w:r>
+        <w:r>
+          <w:rPr>
+            <w:rStyle w:val="Hyperlink"/>
+            <w:noProof/>
+          </w:rPr>
+          <w:t>Περιβάλλον ανάπτυξη εφαρμογής</w:t>
+        </w:r>
+        <w:r>
+          <w:rPr>
+            <w:noProof/>
+            <w:webHidden/>
+          </w:rPr>
+          <w:tab/>
+        </w:r>
+        <w:r>
+          <w:rPr>
+            <w:noProof/>
+            <w:webHidden/>
+          </w:rPr>
+          <w:fldChar w:fldCharType="begin"/>
+        </w:r>
+        <w:r>
+          <w:rPr>
+            <w:noProof/>
+            <w:webHidden/>
+          </w:rPr>
+          <w:instrText xml:space="preserve"> PAGEREF _Toc74873371 \h </w:instrText>
+        </w:r>
+        <w:r>
+          <w:rPr>
+            <w:noProof/>
+            <w:webHidden/>
+          </w:rPr>
+        </w:r>
+        <w:r>
+          <w:rPr>
+            <w:noProof/>
+            <w:webHidden/>
+          </w:rPr>
+          <w:fldChar w:fldCharType="separate"/>
+        </w:r>
+        <w:r>
+          <w:rPr>
+            <w:noProof/>
+            <w:webHidden/>
+          </w:rPr>
+          <w:t>12</w:t>
+        </w:r>
+        <w:r>
+          <w:rPr>
+            <w:noProof/>
+            <w:webHidden/>
+          </w:rPr>
+          <w:fldChar w:fldCharType="end"/>
+        </w:r>
+      </w:hyperlink>
+    </w:p>
+    <w:p>
+      <w:pPr>
+        <w:pStyle w:val="TableofFigures"/>
+        <w:tabs>
+          <w:tab w:val="right" w:leader="dot" w:pos="9016"/>
+        </w:tabs>
+        <w:rPr>
+          <w:rFonts w:eastAsiaTheme="minorEastAsia"/>
+          <w:noProof/>
+          <w:color w:val="auto"/>
+          <w:lang w:val="en-US"/>
+        </w:rPr>
+      </w:pPr>
+      <w:hyperlink w:anchor="_Toc74873372" w:history="1">
+        <w:r>
+          <w:rPr>
+            <w:rStyle w:val="Hyperlink"/>
+            <w:noProof/>
+          </w:rPr>
+          <w:t>Εικόνα  15: Δομή κώδικα</w:t>
+        </w:r>
+        <w:r>
+          <w:rPr>
+            <w:noProof/>
+            <w:webHidden/>
+          </w:rPr>
+          <w:tab/>
+        </w:r>
+        <w:r>
+          <w:rPr>
+            <w:noProof/>
+            <w:webHidden/>
+          </w:rPr>
+          <w:fldChar w:fldCharType="begin"/>
+        </w:r>
+        <w:r>
+          <w:rPr>
+            <w:noProof/>
+            <w:webHidden/>
+          </w:rPr>
+          <w:instrText xml:space="preserve"> PAGEREF _Toc74873372 \h </w:instrText>
+        </w:r>
+        <w:r>
+          <w:rPr>
+            <w:noProof/>
+            <w:webHidden/>
+          </w:rPr>
+        </w:r>
+        <w:r>
+          <w:rPr>
+            <w:noProof/>
+            <w:webHidden/>
+          </w:rPr>
+          <w:fldChar w:fldCharType="separate"/>
+        </w:r>
+        <w:r>
+          <w:rPr>
+            <w:noProof/>
+            <w:webHidden/>
+          </w:rPr>
+          <w:t>12</w:t>
+        </w:r>
+        <w:r>
+          <w:rPr>
+            <w:noProof/>
+            <w:webHidden/>
+          </w:rPr>
+          <w:fldChar w:fldCharType="end"/>
+        </w:r>
+      </w:hyperlink>
+    </w:p>
+    <w:p>
+      <w:pPr>
+        <w:rPr>
+          <w:rFonts w:asciiTheme="majorHAnsi" w:eastAsiaTheme="majorEastAsia" w:hAnsiTheme="majorHAnsi" w:cstheme="majorBidi"/>
+          <w:b/>
+          <w:color w:val="785263" w:themeColor="accent1"/>
+          <w:sz w:val="40"/>
+          <w:szCs w:val="32"/>
+          <w:lang w:bidi="el-GR"/>
+        </w:rPr>
+      </w:pPr>
+      <w:r>
+        <w:rPr>
+          <w:rFonts w:asciiTheme="majorHAnsi" w:eastAsiaTheme="majorEastAsia" w:hAnsiTheme="majorHAnsi" w:cstheme="majorBidi"/>
+          <w:b/>
+          <w:color w:val="785263" w:themeColor="accent1"/>
+          <w:sz w:val="40"/>
+          <w:szCs w:val="32"/>
+          <w:lang w:bidi="el-GR"/>
+        </w:rPr>
+        <w:fldChar w:fldCharType="end"/>
+      </w:r>
     </w:p>
     <w:p>
       <w:pPr>
@@ -518,7 +1826,7 @@
       <w:pPr>
         <w:pStyle w:val="Heading1"/>
       </w:pPr>
-      <w:bookmarkStart w:id="0" w:name="_Toc74778662"/>
+      <w:bookmarkStart w:id="0" w:name="_Toc74873353"/>
       <w:r>
         <w:lastRenderedPageBreak/>
         <w:t>Εισαγωγή</w:t>
@@ -539,7 +1847,6 @@
           <w:lang w:bidi="el-GR"/>
         </w:rPr>
       </w:pPr>
-      <w:bookmarkStart w:id="1" w:name="_Toc74778663"/>
       <w:r>
         <w:rPr>
           <w:lang w:bidi="el-GR"/>
@@ -554,6 +1861,7 @@
           <w:lang w:bidi="el-GR"/>
         </w:rPr>
       </w:pPr>
+      <w:bookmarkStart w:id="1" w:name="_Toc74873354"/>
       <w:r>
         <w:rPr>
           <w:lang w:bidi="el-GR"/>
@@ -655,6 +1963,7 @@
           <w:lang w:bidi="el-GR"/>
         </w:rPr>
       </w:pPr>
+      <w:bookmarkStart w:id="2" w:name="_Toc74873358"/>
       <w:r>
         <w:t xml:space="preserve">Εικόνα  </w:t>
       </w:r>
@@ -675,6 +1984,7 @@
       <w:r>
         <w:t>Αρχική σελίδα</w:t>
       </w:r>
+      <w:bookmarkEnd w:id="2"/>
     </w:p>
     <w:p>
       <w:pPr>
@@ -747,6 +2057,7 @@
         <w:pStyle w:val="Caption"/>
         <w:jc w:val="center"/>
       </w:pPr>
+      <w:bookmarkStart w:id="3" w:name="_Toc74873359"/>
       <w:r>
         <w:t xml:space="preserve">Εικόνα  </w:t>
       </w:r>
@@ -761,6 +2072,7 @@
       <w:r>
         <w:t>: Κεντρική σελίδα</w:t>
       </w:r>
+      <w:bookmarkEnd w:id="3"/>
     </w:p>
     <w:p/>
     <w:p>
@@ -825,6 +2137,7 @@
         <w:pStyle w:val="Caption"/>
         <w:jc w:val="center"/>
       </w:pPr>
+      <w:bookmarkStart w:id="4" w:name="_Toc74873360"/>
       <w:r>
         <w:t xml:space="preserve">Εικόνα  </w:t>
       </w:r>
@@ -839,12 +2152,12 @@
       <w:r>
         <w:t>: Μενού με διαθέσιμες επιλογές</w:t>
       </w:r>
+      <w:bookmarkEnd w:id="4"/>
     </w:p>
     <w:p/>
     <w:p>
       <w:pPr>
-        <w:keepNext/>
-        <w:jc w:val="center"/>
+        <w:pStyle w:val="a"/>
       </w:pPr>
       <w:r>
         <w:rPr>
@@ -902,6 +2215,7 @@
         <w:pStyle w:val="Caption"/>
         <w:jc w:val="center"/>
       </w:pPr>
+      <w:bookmarkStart w:id="5" w:name="_Toc74873361"/>
       <w:r>
         <w:t xml:space="preserve">Εικόνα  </w:t>
       </w:r>
@@ -916,6 +2230,7 @@
       <w:r>
         <w:t>: Οθόνη αναζήτηση</w:t>
       </w:r>
+      <w:bookmarkEnd w:id="5"/>
     </w:p>
     <w:p/>
     <w:p>
@@ -923,6 +2238,9 @@
         <w:pStyle w:val="a"/>
       </w:pPr>
       <w:r>
+        <w:rPr>
+          <w:noProof/>
+        </w:rPr>
         <w:lastRenderedPageBreak/>
         <w:drawing>
           <wp:inline distT="0" distB="0" distL="0" distR="0" wp14:anchorId="7FA7B6B2" wp14:editId="3848ADD1">
@@ -965,6 +2283,7 @@
       <w:pPr>
         <w:pStyle w:val="a"/>
       </w:pPr>
+      <w:bookmarkStart w:id="6" w:name="_Toc74873362"/>
       <w:r>
         <w:t xml:space="preserve">Εικόνα  </w:t>
       </w:r>
@@ -979,6 +2298,7 @@
       <w:r>
         <w:t>: Οθόνη για εισαγωγή στοιχείων για αίτηση.</w:t>
       </w:r>
+      <w:bookmarkEnd w:id="6"/>
     </w:p>
     <w:p>
       <w:pPr>
@@ -995,6 +2315,9 @@
         <w:pStyle w:val="a"/>
       </w:pPr>
       <w:r>
+        <w:rPr>
+          <w:noProof/>
+        </w:rPr>
         <w:drawing>
           <wp:inline distT="0" distB="0" distL="0" distR="0" wp14:anchorId="5D7678C6" wp14:editId="054A180C">
             <wp:extent cx="5731510" cy="2072005"/>
@@ -1036,6 +2359,7 @@
       <w:pPr>
         <w:pStyle w:val="a"/>
       </w:pPr>
+      <w:bookmarkStart w:id="7" w:name="_Toc74873363"/>
       <w:r>
         <w:t xml:space="preserve">Εικόνα  </w:t>
       </w:r>
@@ -1051,13 +2375,18 @@
         <w:t xml:space="preserve">: </w:t>
       </w:r>
       <w:r>
-        <w:t xml:space="preserve">Περιγραφή των διαθέσιμων πακέτων </w:t>
+        <w:t>Περιγραφή των διαθέσιμων πακέτων</w:t>
+      </w:r>
+      <w:bookmarkEnd w:id="7"/>
+      <w:r>
+        <w:t xml:space="preserve"> </w:t>
       </w:r>
     </w:p>
     <w:p>
       <w:pPr>
         <w:pStyle w:val="Heading1"/>
       </w:pPr>
+      <w:bookmarkStart w:id="8" w:name="_Toc74873355"/>
       <w:r>
         <w:lastRenderedPageBreak/>
         <w:t xml:space="preserve">Δημιουργία </w:t>
@@ -1077,6 +2406,7 @@
         </w:rPr>
         <w:t>server</w:t>
       </w:r>
+      <w:bookmarkEnd w:id="8"/>
     </w:p>
     <w:p>
       <w:pPr>
@@ -1085,11 +2415,11 @@
     </w:p>
     <w:p>
       <w:pPr>
-        <w:pStyle w:val="Heading1"/>
-        <w:jc w:val="center"/>
+        <w:pStyle w:val="a"/>
       </w:pPr>
       <w:r>
         <w:rPr>
+          <w:noProof/>
           <w:lang w:val="en-US"/>
         </w:rPr>
         <w:drawing>
@@ -1134,6 +2464,7 @@
         <w:pStyle w:val="Caption"/>
         <w:jc w:val="center"/>
       </w:pPr>
+      <w:bookmarkStart w:id="9" w:name="_Toc74873364"/>
       <w:r>
         <w:t xml:space="preserve">Εικόνα  </w:t>
       </w:r>
@@ -1151,11 +2482,97 @@
       <w:r>
         <w:t>Πρόγραμμα κατά τη λειτουργία</w:t>
       </w:r>
+      <w:bookmarkEnd w:id="9"/>
     </w:p>
     <w:p>
       <w:pPr>
         <w:pStyle w:val="a"/>
       </w:pPr>
+      <w:r>
+        <w:drawing>
+          <wp:inline distT="0" distB="0" distL="0" distR="0" wp14:anchorId="57A2EB37" wp14:editId="65AA64C9">
+            <wp:extent cx="5731510" cy="2406650"/>
+            <wp:effectExtent l="0" t="0" r="2540" b="0"/>
+            <wp:docPr id="9" name="Picture 9"/>
+            <wp:cNvGraphicFramePr>
+              <a:graphicFrameLocks xmlns:a="http://schemas.openxmlformats.org/drawingml/2006/main" noChangeAspect="1"/>
+            </wp:cNvGraphicFramePr>
+            <a:graphic xmlns:a="http://schemas.openxmlformats.org/drawingml/2006/main">
+              <a:graphicData uri="http://schemas.openxmlformats.org/drawingml/2006/picture">
+                <pic:pic xmlns:pic="http://schemas.openxmlformats.org/drawingml/2006/picture">
+                  <pic:nvPicPr>
+                    <pic:cNvPr id="0" name="Picture 4"/>
+                    <pic:cNvPicPr>
+                      <a:picLocks noChangeAspect="1" noChangeArrowheads="1"/>
+                    </pic:cNvPicPr>
+                  </pic:nvPicPr>
+                  <pic:blipFill>
+                    <a:blip r:embed="rId16">
+                      <a:extLst>
+                        <a:ext uri="{28A0092B-C50C-407E-A947-70E740481C1C}">
+                          <a14:useLocalDpi xmlns:a14="http://schemas.microsoft.com/office/drawing/2010/main" val="0"/>
+                        </a:ext>
+                      </a:extLst>
+                    </a:blip>
+                    <a:srcRect/>
+                    <a:stretch>
+                      <a:fillRect/>
+                    </a:stretch>
+                  </pic:blipFill>
+                  <pic:spPr bwMode="auto">
+                    <a:xfrm>
+                      <a:off x="0" y="0"/>
+                      <a:ext cx="5731510" cy="2406650"/>
+                    </a:xfrm>
+                    <a:prstGeom prst="rect">
+                      <a:avLst/>
+                    </a:prstGeom>
+                    <a:noFill/>
+                    <a:ln>
+                      <a:noFill/>
+                    </a:ln>
+                  </pic:spPr>
+                </pic:pic>
+              </a:graphicData>
+            </a:graphic>
+          </wp:inline>
+        </w:drawing>
+      </w:r>
+    </w:p>
+    <w:p>
+      <w:pPr>
+        <w:pStyle w:val="Caption"/>
+        <w:jc w:val="center"/>
+      </w:pPr>
+      <w:bookmarkStart w:id="10" w:name="_Toc74873365"/>
+      <w:r>
+        <w:t xml:space="preserve">Εικόνα  </w:t>
+      </w:r>
+      <w:r>
+        <w:fldChar w:fldCharType="begin"/>
+      </w:r>
+      <w:r>
+        <w:instrText xml:space="preserve"> SEQ Εικόνα_ \* ARABIC </w:instrText>
+      </w:r>
+      <w:r>
+        <w:fldChar w:fldCharType="separate"/>
+      </w:r>
+      <w:r>
+        <w:rPr>
+          <w:noProof/>
+        </w:rPr>
+        <w:t>8</w:t>
+      </w:r>
+      <w:r>
+        <w:rPr>
+          <w:noProof/>
+        </w:rPr>
+        <w:fldChar w:fldCharType="end"/>
+      </w:r>
+      <w:r>
+        <w:t>: Μεταβλητές του συστήματος</w:t>
+      </w:r>
+      <w:bookmarkEnd w:id="10"/>
     </w:p>
     <w:p>
       <w:pPr>
@@ -1238,38 +2655,821 @@
       <w:pPr>
         <w:pStyle w:val="Heading3"/>
       </w:pPr>
-      <w:bookmarkStart w:id="2" w:name="_Toc74778664"/>
+      <w:bookmarkStart w:id="11" w:name="_Toc74873356"/>
       <w:r>
         <w:rPr>
           <w:lang w:bidi="el-GR"/>
         </w:rPr>
-        <w:t>[Προσθήκη παράθεσης]</w:t>
+        <w:t>Προγραμματιστικό περιβάλλον</w:t>
       </w:r>
-      <w:bookmarkEnd w:id="2"/>
+      <w:bookmarkEnd w:id="11"/>
     </w:p>
     <w:p>
       <w:pPr>
         <w:pStyle w:val="Quote"/>
+        <w:rPr>
+          <w:lang w:val="en-US" w:bidi="el-GR"/>
+        </w:rPr>
       </w:pPr>
       <w:r>
         <w:rPr>
+          <w:lang w:val="en-US" w:bidi="el-GR"/>
+        </w:rPr>
+        <w:t>Backend</w:t>
+      </w:r>
+    </w:p>
+    <w:p>
+      <w:pPr>
+        <w:rPr>
           <w:lang w:bidi="el-GR"/>
         </w:rPr>
-        <w:t>["Χρησιμοποιήστε το Στυλ παράθεσης για να τονίσετε ένα απόσπασμα ή άλλο σημαντικό σημείο του κειμένου σας."]</w:t>
+      </w:pPr>
+    </w:p>
+    <w:p>
+      <w:pPr>
+        <w:pStyle w:val="a"/>
+      </w:pPr>
+      <w:r>
+        <w:rPr>
+          <w:noProof/>
+          <w:lang w:bidi="el-GR"/>
+        </w:rPr>
+        <w:lastRenderedPageBreak/>
+        <w:drawing>
+          <wp:inline distT="0" distB="0" distL="0" distR="0" wp14:anchorId="48BE4B7F" wp14:editId="62FE174E">
+            <wp:extent cx="5730875" cy="2920365"/>
+            <wp:effectExtent l="0" t="0" r="3175" b="0"/>
+            <wp:docPr id="7" name="Picture 7"/>
+            <wp:cNvGraphicFramePr>
+              <a:graphicFrameLocks xmlns:a="http://schemas.openxmlformats.org/drawingml/2006/main" noChangeAspect="1"/>
+            </wp:cNvGraphicFramePr>
+            <a:graphic xmlns:a="http://schemas.openxmlformats.org/drawingml/2006/main">
+              <a:graphicData uri="http://schemas.openxmlformats.org/drawingml/2006/picture">
+                <pic:pic xmlns:pic="http://schemas.openxmlformats.org/drawingml/2006/picture">
+                  <pic:nvPicPr>
+                    <pic:cNvPr id="0" name="Picture 2"/>
+                    <pic:cNvPicPr>
+                      <a:picLocks noChangeAspect="1" noChangeArrowheads="1"/>
+                    </pic:cNvPicPr>
+                  </pic:nvPicPr>
+                  <pic:blipFill>
+                    <a:blip r:embed="rId17">
+                      <a:extLst>
+                        <a:ext uri="{28A0092B-C50C-407E-A947-70E740481C1C}">
+                          <a14:useLocalDpi xmlns:a14="http://schemas.microsoft.com/office/drawing/2010/main" val="0"/>
+                        </a:ext>
+                      </a:extLst>
+                    </a:blip>
+                    <a:srcRect/>
+                    <a:stretch>
+                      <a:fillRect/>
+                    </a:stretch>
+                  </pic:blipFill>
+                  <pic:spPr bwMode="auto">
+                    <a:xfrm>
+                      <a:off x="0" y="0"/>
+                      <a:ext cx="5730875" cy="2920365"/>
+                    </a:xfrm>
+                    <a:prstGeom prst="rect">
+                      <a:avLst/>
+                    </a:prstGeom>
+                    <a:noFill/>
+                  </pic:spPr>
+                </pic:pic>
+              </a:graphicData>
+            </a:graphic>
+          </wp:inline>
+        </w:drawing>
+      </w:r>
+    </w:p>
+    <w:p>
+      <w:pPr>
+        <w:pStyle w:val="Caption"/>
+        <w:rPr>
+          <w:rStyle w:val="PageNumber"/>
+          <w:b/>
+          <w:i w:val="0"/>
+          <w:iCs w:val="0"/>
+          <w:color w:val="616161" w:themeColor="accent2" w:themeShade="80"/>
+          <w:szCs w:val="22"/>
+        </w:rPr>
+      </w:pPr>
+      <w:bookmarkStart w:id="12" w:name="_Toc74873366"/>
+      <w:r>
+        <w:t xml:space="preserve">Εικόνα  </w:t>
+      </w:r>
+      <w:r>
+        <w:fldChar w:fldCharType="begin"/>
+      </w:r>
+      <w:r>
+        <w:instrText xml:space="preserve"> SEQ Εικόνα_ \* ARABIC </w:instrText>
+      </w:r>
+      <w:r>
+        <w:fldChar w:fldCharType="separate"/>
+      </w:r>
+      <w:r>
+        <w:rPr>
+          <w:noProof/>
+        </w:rPr>
+        <w:t>9</w:t>
+      </w:r>
+      <w:r>
+        <w:rPr>
+          <w:noProof/>
+        </w:rPr>
+        <w:fldChar w:fldCharType="end"/>
+      </w:r>
+      <w:r>
+        <w:t xml:space="preserve">: </w:t>
+      </w:r>
+      <w:r>
+        <w:rPr>
+          <w:rStyle w:val="PageNumber"/>
+          <w:b/>
+          <w:i w:val="0"/>
+          <w:iCs w:val="0"/>
+          <w:color w:val="616161" w:themeColor="accent2" w:themeShade="80"/>
+          <w:szCs w:val="22"/>
+        </w:rPr>
+        <w:t xml:space="preserve">Προγραμματιστικό περιβάλλον για την ανάπτυξη της </w:t>
+      </w:r>
+      <w:r>
+        <w:rPr>
+          <w:rStyle w:val="PageNumber"/>
+          <w:b/>
+          <w:i w:val="0"/>
+          <w:iCs w:val="0"/>
+          <w:color w:val="616161" w:themeColor="accent2" w:themeShade="80"/>
+          <w:szCs w:val="22"/>
+          <w:lang w:val="en-US"/>
+        </w:rPr>
+        <w:t>backend</w:t>
+      </w:r>
+      <w:r>
+        <w:rPr>
+          <w:rStyle w:val="PageNumber"/>
+          <w:b/>
+          <w:i w:val="0"/>
+          <w:iCs w:val="0"/>
+          <w:color w:val="616161" w:themeColor="accent2" w:themeShade="80"/>
+          <w:szCs w:val="22"/>
+        </w:rPr>
+        <w:t xml:space="preserve"> </w:t>
+      </w:r>
+      <w:r>
+        <w:rPr>
+          <w:rStyle w:val="PageNumber"/>
+          <w:b/>
+          <w:i w:val="0"/>
+          <w:iCs w:val="0"/>
+          <w:color w:val="616161" w:themeColor="accent2" w:themeShade="80"/>
+          <w:szCs w:val="22"/>
+        </w:rPr>
+        <w:t>εφαρμογής</w:t>
+      </w:r>
+      <w:bookmarkEnd w:id="12"/>
+      <w:r>
+        <w:rPr>
+          <w:rStyle w:val="PageNumber"/>
+          <w:b/>
+          <w:i w:val="0"/>
+          <w:iCs w:val="0"/>
+          <w:color w:val="616161" w:themeColor="accent2" w:themeShade="80"/>
+          <w:szCs w:val="22"/>
+        </w:rPr>
+        <w:t xml:space="preserve"> </w:t>
+      </w:r>
+    </w:p>
+    <w:p>
+      <w:pPr>
+        <w:rPr>
+          <w:lang w:bidi="el-GR"/>
+        </w:rPr>
+      </w:pPr>
+    </w:p>
+    <w:p>
+      <w:pPr>
+        <w:pStyle w:val="a"/>
+      </w:pPr>
+      <w:r>
+        <w:rPr>
+          <w:noProof/>
+        </w:rPr>
+        <w:drawing>
+          <wp:inline distT="0" distB="0" distL="0" distR="0" wp14:anchorId="056BA8C7" wp14:editId="14666054">
+            <wp:extent cx="5731510" cy="1353820"/>
+            <wp:effectExtent l="0" t="0" r="2540" b="0"/>
+            <wp:docPr id="11" name="Picture 11"/>
+            <wp:cNvGraphicFramePr>
+              <a:graphicFrameLocks xmlns:a="http://schemas.openxmlformats.org/drawingml/2006/main" noChangeAspect="1"/>
+            </wp:cNvGraphicFramePr>
+            <a:graphic xmlns:a="http://schemas.openxmlformats.org/drawingml/2006/main">
+              <a:graphicData uri="http://schemas.openxmlformats.org/drawingml/2006/picture">
+                <pic:pic xmlns:pic="http://schemas.openxmlformats.org/drawingml/2006/picture">
+                  <pic:nvPicPr>
+                    <pic:cNvPr id="0" name="Picture 6"/>
+                    <pic:cNvPicPr>
+                      <a:picLocks noChangeAspect="1" noChangeArrowheads="1"/>
+                    </pic:cNvPicPr>
+                  </pic:nvPicPr>
+                  <pic:blipFill>
+                    <a:blip r:embed="rId18">
+                      <a:extLst>
+                        <a:ext uri="{28A0092B-C50C-407E-A947-70E740481C1C}">
+                          <a14:useLocalDpi xmlns:a14="http://schemas.microsoft.com/office/drawing/2010/main" val="0"/>
+                        </a:ext>
+                      </a:extLst>
+                    </a:blip>
+                    <a:srcRect/>
+                    <a:stretch>
+                      <a:fillRect/>
+                    </a:stretch>
+                  </pic:blipFill>
+                  <pic:spPr bwMode="auto">
+                    <a:xfrm>
+                      <a:off x="0" y="0"/>
+                      <a:ext cx="5731510" cy="1353820"/>
+                    </a:xfrm>
+                    <a:prstGeom prst="rect">
+                      <a:avLst/>
+                    </a:prstGeom>
+                    <a:noFill/>
+                    <a:ln>
+                      <a:noFill/>
+                    </a:ln>
+                  </pic:spPr>
+                </pic:pic>
+              </a:graphicData>
+            </a:graphic>
+          </wp:inline>
+        </w:drawing>
+      </w:r>
+    </w:p>
+    <w:p>
+      <w:pPr>
+        <w:pStyle w:val="Caption"/>
+      </w:pPr>
+      <w:bookmarkStart w:id="13" w:name="_Toc74873367"/>
+      <w:r>
+        <w:t xml:space="preserve">Εικόνα  </w:t>
+      </w:r>
+      <w:r>
+        <w:fldChar w:fldCharType="begin"/>
+      </w:r>
+      <w:r>
+        <w:instrText xml:space="preserve"> SEQ Εικόνα_ \* ARABIC </w:instrText>
+      </w:r>
+      <w:r>
+        <w:fldChar w:fldCharType="separate"/>
+      </w:r>
+      <w:r>
+        <w:rPr>
+          <w:noProof/>
+        </w:rPr>
+        <w:t>10</w:t>
+      </w:r>
+      <w:r>
+        <w:rPr>
+          <w:noProof/>
+        </w:rPr>
+        <w:fldChar w:fldCharType="end"/>
+      </w:r>
+      <w:r>
+        <w:t xml:space="preserve">: </w:t>
+      </w:r>
+      <w:r>
+        <w:rPr>
+          <w:lang w:val="en-US"/>
+        </w:rPr>
+        <w:t>Debug</w:t>
+      </w:r>
+      <w:r>
+        <w:t xml:space="preserve"> </w:t>
+      </w:r>
+      <w:r>
+        <w:t>μέσα από το περιβάλλον ανάπτυξης</w:t>
+      </w:r>
+      <w:bookmarkEnd w:id="13"/>
+    </w:p>
+    <w:p>
+      <w:pPr>
+        <w:rPr>
+          <w:lang w:bidi="el-GR"/>
+        </w:rPr>
+      </w:pPr>
+    </w:p>
+    <w:p>
+      <w:pPr>
+        <w:pStyle w:val="a"/>
+      </w:pPr>
+      <w:r>
+        <w:rPr>
+          <w:noProof/>
+        </w:rPr>
+        <w:lastRenderedPageBreak/>
+        <w:drawing>
+          <wp:inline distT="0" distB="0" distL="0" distR="0" wp14:anchorId="0AA8E4D4" wp14:editId="11428D9B">
+            <wp:extent cx="5731510" cy="5704205"/>
+            <wp:effectExtent l="0" t="0" r="2540" b="0"/>
+            <wp:docPr id="13" name="Picture 13"/>
+            <wp:cNvGraphicFramePr>
+              <a:graphicFrameLocks xmlns:a="http://schemas.openxmlformats.org/drawingml/2006/main" noChangeAspect="1"/>
+            </wp:cNvGraphicFramePr>
+            <a:graphic xmlns:a="http://schemas.openxmlformats.org/drawingml/2006/main">
+              <a:graphicData uri="http://schemas.openxmlformats.org/drawingml/2006/picture">
+                <pic:pic xmlns:pic="http://schemas.openxmlformats.org/drawingml/2006/picture">
+                  <pic:nvPicPr>
+                    <pic:cNvPr id="0" name="Picture 8"/>
+                    <pic:cNvPicPr>
+                      <a:picLocks noChangeAspect="1" noChangeArrowheads="1"/>
+                    </pic:cNvPicPr>
+                  </pic:nvPicPr>
+                  <pic:blipFill>
+                    <a:blip r:embed="rId19">
+                      <a:extLst>
+                        <a:ext uri="{28A0092B-C50C-407E-A947-70E740481C1C}">
+                          <a14:useLocalDpi xmlns:a14="http://schemas.microsoft.com/office/drawing/2010/main" val="0"/>
+                        </a:ext>
+                      </a:extLst>
+                    </a:blip>
+                    <a:srcRect/>
+                    <a:stretch>
+                      <a:fillRect/>
+                    </a:stretch>
+                  </pic:blipFill>
+                  <pic:spPr bwMode="auto">
+                    <a:xfrm>
+                      <a:off x="0" y="0"/>
+                      <a:ext cx="5731510" cy="5704205"/>
+                    </a:xfrm>
+                    <a:prstGeom prst="rect">
+                      <a:avLst/>
+                    </a:prstGeom>
+                    <a:noFill/>
+                    <a:ln>
+                      <a:noFill/>
+                    </a:ln>
+                  </pic:spPr>
+                </pic:pic>
+              </a:graphicData>
+            </a:graphic>
+          </wp:inline>
+        </w:drawing>
+      </w:r>
+    </w:p>
+    <w:p>
+      <w:pPr>
+        <w:pStyle w:val="Caption"/>
+      </w:pPr>
+      <w:bookmarkStart w:id="14" w:name="_Toc74873368"/>
+      <w:r>
+        <w:t xml:space="preserve">Εικόνα  </w:t>
+      </w:r>
+      <w:r>
+        <w:fldChar w:fldCharType="begin"/>
+      </w:r>
+      <w:r>
+        <w:instrText xml:space="preserve"> SEQ Εικόνα_ \* ARABIC </w:instrText>
+      </w:r>
+      <w:r>
+        <w:fldChar w:fldCharType="separate"/>
+      </w:r>
+      <w:r>
+        <w:rPr>
+          <w:noProof/>
+        </w:rPr>
+        <w:t>11</w:t>
+      </w:r>
+      <w:r>
+        <w:rPr>
+          <w:noProof/>
+        </w:rPr>
+        <w:fldChar w:fldCharType="end"/>
+      </w:r>
+      <w:r>
+        <w:t xml:space="preserve">: Παράδειγμα από ένα </w:t>
+      </w:r>
+      <w:r>
+        <w:rPr>
+          <w:lang w:val="en-US"/>
+        </w:rPr>
+        <w:t>entity</w:t>
+      </w:r>
+      <w:r>
+        <w:t xml:space="preserve"> που δημιουργήσαμε.</w:t>
+      </w:r>
+      <w:bookmarkEnd w:id="14"/>
+    </w:p>
+    <w:p/>
+    <w:p>
+      <w:pPr>
+        <w:pStyle w:val="a"/>
+      </w:pPr>
+      <w:r>
+        <w:rPr>
+          <w:noProof/>
+        </w:rPr>
+        <w:lastRenderedPageBreak/>
+        <w:drawing>
+          <wp:inline distT="0" distB="0" distL="0" distR="0" wp14:anchorId="7D0E53A8" wp14:editId="7FD439E3">
+            <wp:extent cx="2867025" cy="8239125"/>
+            <wp:effectExtent l="0" t="0" r="9525" b="9525"/>
+            <wp:docPr id="18" name="Picture 18"/>
+            <wp:cNvGraphicFramePr>
+              <a:graphicFrameLocks xmlns:a="http://schemas.openxmlformats.org/drawingml/2006/main" noChangeAspect="1"/>
+            </wp:cNvGraphicFramePr>
+            <a:graphic xmlns:a="http://schemas.openxmlformats.org/drawingml/2006/main">
+              <a:graphicData uri="http://schemas.openxmlformats.org/drawingml/2006/picture">
+                <pic:pic xmlns:pic="http://schemas.openxmlformats.org/drawingml/2006/picture">
+                  <pic:nvPicPr>
+                    <pic:cNvPr id="0" name="Picture 18"/>
+                    <pic:cNvPicPr>
+                      <a:picLocks noChangeAspect="1" noChangeArrowheads="1"/>
+                    </pic:cNvPicPr>
+                  </pic:nvPicPr>
+                  <pic:blipFill>
+                    <a:blip r:embed="rId20">
+                      <a:extLst>
+                        <a:ext uri="{28A0092B-C50C-407E-A947-70E740481C1C}">
+                          <a14:useLocalDpi xmlns:a14="http://schemas.microsoft.com/office/drawing/2010/main" val="0"/>
+                        </a:ext>
+                      </a:extLst>
+                    </a:blip>
+                    <a:srcRect/>
+                    <a:stretch>
+                      <a:fillRect/>
+                    </a:stretch>
+                  </pic:blipFill>
+                  <pic:spPr bwMode="auto">
+                    <a:xfrm>
+                      <a:off x="0" y="0"/>
+                      <a:ext cx="2867025" cy="8239125"/>
+                    </a:xfrm>
+                    <a:prstGeom prst="rect">
+                      <a:avLst/>
+                    </a:prstGeom>
+                    <a:noFill/>
+                    <a:ln>
+                      <a:noFill/>
+                    </a:ln>
+                  </pic:spPr>
+                </pic:pic>
+              </a:graphicData>
+            </a:graphic>
+          </wp:inline>
+        </w:drawing>
+      </w:r>
+    </w:p>
+    <w:p>
+      <w:pPr>
+        <w:pStyle w:val="a"/>
+      </w:pPr>
+      <w:bookmarkStart w:id="15" w:name="_Toc74873369"/>
+      <w:r>
+        <w:t xml:space="preserve">Εικόνα  </w:t>
+      </w:r>
+      <w:fldSimple w:instr=" SEQ Εικόνα_ \* ARABIC ">
+        <w:r>
+          <w:rPr>
+            <w:noProof/>
+          </w:rPr>
+          <w:t>12</w:t>
+        </w:r>
+      </w:fldSimple>
+      <w:r>
+        <w:t>: Δομή κώδικα</w:t>
+      </w:r>
+      <w:bookmarkEnd w:id="15"/>
+      <w:r>
+        <w:t xml:space="preserve"> </w:t>
+      </w:r>
+    </w:p>
+    <w:p>
+      <w:pPr>
+        <w:pStyle w:val="a"/>
+      </w:pPr>
+      <w:r>
+        <w:rPr>
+          <w:noProof/>
+        </w:rPr>
+        <w:lastRenderedPageBreak/>
+        <w:drawing>
+          <wp:inline distT="0" distB="0" distL="0" distR="0" wp14:anchorId="522B2C5B" wp14:editId="627EE46D">
+            <wp:extent cx="3724275" cy="5000625"/>
+            <wp:effectExtent l="0" t="0" r="9525" b="9525"/>
+            <wp:docPr id="17" name="Picture 17"/>
+            <wp:cNvGraphicFramePr>
+              <a:graphicFrameLocks xmlns:a="http://schemas.openxmlformats.org/drawingml/2006/main" noChangeAspect="1"/>
+            </wp:cNvGraphicFramePr>
+            <a:graphic xmlns:a="http://schemas.openxmlformats.org/drawingml/2006/main">
+              <a:graphicData uri="http://schemas.openxmlformats.org/drawingml/2006/picture">
+                <pic:pic xmlns:pic="http://schemas.openxmlformats.org/drawingml/2006/picture">
+                  <pic:nvPicPr>
+                    <pic:cNvPr id="0" name="Picture 16"/>
+                    <pic:cNvPicPr>
+                      <a:picLocks noChangeAspect="1" noChangeArrowheads="1"/>
+                    </pic:cNvPicPr>
+                  </pic:nvPicPr>
+                  <pic:blipFill>
+                    <a:blip r:embed="rId21">
+                      <a:extLst>
+                        <a:ext uri="{28A0092B-C50C-407E-A947-70E740481C1C}">
+                          <a14:useLocalDpi xmlns:a14="http://schemas.microsoft.com/office/drawing/2010/main" val="0"/>
+                        </a:ext>
+                      </a:extLst>
+                    </a:blip>
+                    <a:srcRect/>
+                    <a:stretch>
+                      <a:fillRect/>
+                    </a:stretch>
+                  </pic:blipFill>
+                  <pic:spPr bwMode="auto">
+                    <a:xfrm>
+                      <a:off x="0" y="0"/>
+                      <a:ext cx="3724275" cy="5000625"/>
+                    </a:xfrm>
+                    <a:prstGeom prst="rect">
+                      <a:avLst/>
+                    </a:prstGeom>
+                    <a:noFill/>
+                    <a:ln>
+                      <a:noFill/>
+                    </a:ln>
+                  </pic:spPr>
+                </pic:pic>
+              </a:graphicData>
+            </a:graphic>
+          </wp:inline>
+        </w:drawing>
+      </w:r>
+    </w:p>
+    <w:p>
+      <w:pPr>
+        <w:pStyle w:val="a"/>
+        <w:rPr>
+          <w:lang w:val="en-US" w:bidi="el-GR"/>
+        </w:rPr>
+      </w:pPr>
+      <w:bookmarkStart w:id="16" w:name="_Toc74873370"/>
+      <w:r>
+        <w:t xml:space="preserve">Εικόνα  </w:t>
+      </w:r>
+      <w:fldSimple w:instr=" SEQ Εικόνα_ \* ARABIC ">
+        <w:r>
+          <w:rPr>
+            <w:noProof/>
+          </w:rPr>
+          <w:t>13</w:t>
+        </w:r>
+      </w:fldSimple>
+      <w:r>
+        <w:t xml:space="preserve">: </w:t>
+      </w:r>
+      <w:proofErr w:type="spellStart"/>
+      <w:r>
+        <w:rPr>
+          <w:lang w:val="en-US"/>
+        </w:rPr>
+        <w:t>mvn</w:t>
+      </w:r>
+      <w:proofErr w:type="spellEnd"/>
+      <w:r>
+        <w:rPr>
+          <w:lang w:val="en-US"/>
+        </w:rPr>
+        <w:t xml:space="preserve"> stage</w:t>
+      </w:r>
+      <w:bookmarkEnd w:id="16"/>
+      <w:r>
+        <w:rPr>
+          <w:lang w:val="en-US"/>
+        </w:rPr>
+        <w:t xml:space="preserve"> </w:t>
+      </w:r>
+    </w:p>
+    <w:p>
+      <w:pPr>
+        <w:rPr>
+          <w:lang w:bidi="el-GR"/>
+        </w:rPr>
+      </w:pPr>
+    </w:p>
+    <w:p>
+      <w:pPr>
+        <w:pStyle w:val="Heading3"/>
+        <w:tabs>
+          <w:tab w:val="center" w:pos="4513"/>
+        </w:tabs>
+        <w:rPr>
+          <w:lang w:val="en-US" w:bidi="el-GR"/>
+        </w:rPr>
+      </w:pPr>
+      <w:bookmarkStart w:id="17" w:name="_Toc74873357"/>
+      <w:r>
+        <w:rPr>
+          <w:lang w:val="en-US" w:bidi="el-GR"/>
+        </w:rPr>
+        <w:lastRenderedPageBreak/>
+        <w:t>Fronten</w:t>
+      </w:r>
+      <w:r>
+        <w:rPr>
+          <w:lang w:val="en-US" w:bidi="el-GR"/>
+        </w:rPr>
+        <w:t>d</w:t>
+      </w:r>
+      <w:bookmarkEnd w:id="17"/>
+      <w:r>
+        <w:rPr>
+          <w:lang w:val="en-US" w:bidi="el-GR"/>
+        </w:rPr>
+        <w:tab/>
       </w:r>
     </w:p>
     <w:p>
       <w:pPr>
         <w:pStyle w:val="Heading3"/>
+        <w:tabs>
+          <w:tab w:val="center" w:pos="4513"/>
+        </w:tabs>
+        <w:rPr>
+          <w:lang w:val="en-US" w:bidi="el-GR"/>
+        </w:rPr>
       </w:pPr>
-      <w:bookmarkStart w:id="3" w:name="_Toc74778665"/>
+    </w:p>
+    <w:p>
+      <w:pPr>
+        <w:pStyle w:val="a"/>
+      </w:pPr>
       <w:r>
         <w:rPr>
-          <w:lang w:bidi="el-GR"/>
+          <w:noProof/>
         </w:rPr>
-        <w:t>[Τέλεια εικόνα]</w:t>
+        <w:drawing>
+          <wp:inline distT="0" distB="0" distL="0" distR="0" wp14:anchorId="5D5A7820" wp14:editId="069893CF">
+            <wp:extent cx="5731510" cy="2810510"/>
+            <wp:effectExtent l="0" t="0" r="2540" b="8890"/>
+            <wp:docPr id="15" name="Picture 15"/>
+            <wp:cNvGraphicFramePr>
+              <a:graphicFrameLocks xmlns:a="http://schemas.openxmlformats.org/drawingml/2006/main" noChangeAspect="1"/>
+            </wp:cNvGraphicFramePr>
+            <a:graphic xmlns:a="http://schemas.openxmlformats.org/drawingml/2006/main">
+              <a:graphicData uri="http://schemas.openxmlformats.org/drawingml/2006/picture">
+                <pic:pic xmlns:pic="http://schemas.openxmlformats.org/drawingml/2006/picture">
+                  <pic:nvPicPr>
+                    <pic:cNvPr id="0" name="Picture 12"/>
+                    <pic:cNvPicPr>
+                      <a:picLocks noChangeAspect="1" noChangeArrowheads="1"/>
+                    </pic:cNvPicPr>
+                  </pic:nvPicPr>
+                  <pic:blipFill>
+                    <a:blip r:embed="rId22">
+                      <a:extLst>
+                        <a:ext uri="{28A0092B-C50C-407E-A947-70E740481C1C}">
+                          <a14:useLocalDpi xmlns:a14="http://schemas.microsoft.com/office/drawing/2010/main" val="0"/>
+                        </a:ext>
+                      </a:extLst>
+                    </a:blip>
+                    <a:srcRect/>
+                    <a:stretch>
+                      <a:fillRect/>
+                    </a:stretch>
+                  </pic:blipFill>
+                  <pic:spPr bwMode="auto">
+                    <a:xfrm>
+                      <a:off x="0" y="0"/>
+                      <a:ext cx="5731510" cy="2810510"/>
+                    </a:xfrm>
+                    <a:prstGeom prst="rect">
+                      <a:avLst/>
+                    </a:prstGeom>
+                    <a:noFill/>
+                    <a:ln>
+                      <a:noFill/>
+                    </a:ln>
+                  </pic:spPr>
+                </pic:pic>
+              </a:graphicData>
+            </a:graphic>
+          </wp:inline>
+        </w:drawing>
       </w:r>
-      <w:bookmarkEnd w:id="3"/>
+    </w:p>
+    <w:p>
+      <w:pPr>
+        <w:pStyle w:val="Caption"/>
+        <w:jc w:val="center"/>
+      </w:pPr>
+      <w:bookmarkStart w:id="18" w:name="_Toc74873371"/>
+      <w:r>
+        <w:t xml:space="preserve">Εικόνα  </w:t>
+      </w:r>
+      <w:fldSimple w:instr=" SEQ Εικόνα_ \* ARABIC ">
+        <w:r>
+          <w:rPr>
+            <w:noProof/>
+          </w:rPr>
+          <w:t>14</w:t>
+        </w:r>
+      </w:fldSimple>
+      <w:r>
+        <w:rPr>
+          <w:lang w:val="en-US"/>
+        </w:rPr>
+        <w:t xml:space="preserve">: </w:t>
+      </w:r>
+      <w:r>
+        <w:t>Περιβάλλον ανάπτυξη εφαρμογής</w:t>
+      </w:r>
+      <w:bookmarkEnd w:id="18"/>
+    </w:p>
+    <w:p>
+      <w:pPr>
+        <w:pStyle w:val="Heading3"/>
+        <w:tabs>
+          <w:tab w:val="center" w:pos="4513"/>
+        </w:tabs>
+      </w:pPr>
+    </w:p>
+    <w:p>
+      <w:pPr>
+        <w:pStyle w:val="a"/>
+      </w:pPr>
+      <w:r>
+        <w:rPr>
+          <w:noProof/>
+        </w:rPr>
+        <w:drawing>
+          <wp:inline distT="0" distB="0" distL="0" distR="0" wp14:anchorId="6C70D979" wp14:editId="43440CDC">
+            <wp:extent cx="4000500" cy="4076700"/>
+            <wp:effectExtent l="0" t="0" r="0" b="0"/>
+            <wp:docPr id="16" name="Picture 16"/>
+            <wp:cNvGraphicFramePr>
+              <a:graphicFrameLocks xmlns:a="http://schemas.openxmlformats.org/drawingml/2006/main" noChangeAspect="1"/>
+            </wp:cNvGraphicFramePr>
+            <a:graphic xmlns:a="http://schemas.openxmlformats.org/drawingml/2006/main">
+              <a:graphicData uri="http://schemas.openxmlformats.org/drawingml/2006/picture">
+                <pic:pic xmlns:pic="http://schemas.openxmlformats.org/drawingml/2006/picture">
+                  <pic:nvPicPr>
+                    <pic:cNvPr id="0" name="Picture 14"/>
+                    <pic:cNvPicPr>
+                      <a:picLocks noChangeAspect="1" noChangeArrowheads="1"/>
+                    </pic:cNvPicPr>
+                  </pic:nvPicPr>
+                  <pic:blipFill>
+                    <a:blip r:embed="rId23">
+                      <a:extLst>
+                        <a:ext uri="{28A0092B-C50C-407E-A947-70E740481C1C}">
+                          <a14:useLocalDpi xmlns:a14="http://schemas.microsoft.com/office/drawing/2010/main" val="0"/>
+                        </a:ext>
+                      </a:extLst>
+                    </a:blip>
+                    <a:srcRect/>
+                    <a:stretch>
+                      <a:fillRect/>
+                    </a:stretch>
+                  </pic:blipFill>
+                  <pic:spPr bwMode="auto">
+                    <a:xfrm>
+                      <a:off x="0" y="0"/>
+                      <a:ext cx="4000500" cy="4076700"/>
+                    </a:xfrm>
+                    <a:prstGeom prst="rect">
+                      <a:avLst/>
+                    </a:prstGeom>
+                    <a:noFill/>
+                    <a:ln>
+                      <a:noFill/>
+                    </a:ln>
+                  </pic:spPr>
+                </pic:pic>
+              </a:graphicData>
+            </a:graphic>
+          </wp:inline>
+        </w:drawing>
+      </w:r>
+    </w:p>
+    <w:p>
+      <w:pPr>
+        <w:pStyle w:val="Caption"/>
+        <w:jc w:val="center"/>
+      </w:pPr>
+      <w:bookmarkStart w:id="19" w:name="_Toc74873372"/>
+      <w:r>
+        <w:t xml:space="preserve">Εικόνα  </w:t>
+      </w:r>
+      <w:fldSimple w:instr=" SEQ Εικόνα_ \* ARABIC ">
+        <w:r>
+          <w:rPr>
+            <w:noProof/>
+          </w:rPr>
+          <w:t>15</w:t>
+        </w:r>
+      </w:fldSimple>
+      <w:r>
+        <w:t>: Δομή κώδικα</w:t>
+      </w:r>
+      <w:bookmarkEnd w:id="19"/>
     </w:p>
     <w:p>
       <w:r>
@@ -1296,11 +3496,12 @@
         <w:rPr>
           <w:lang w:bidi="el-GR"/>
         </w:rPr>
+        <w:lastRenderedPageBreak/>
         <w:t>[Για να εφαρμόσετε τη μορφοποίηση, όπως είναι το περίγραμμα και η σκιά της φωτογραφίας-δείγμα, επιλέξτε την εικόνα σας. Έπειτα, στην καρτέλα "Εργαλεία εικόνας Μορφοποίηση", επιλέξτε ένα στυλ εικόνας.]</w:t>
       </w:r>
     </w:p>
     <w:sectPr>
-      <w:footerReference w:type="default" r:id="rId16"/>
+      <w:footerReference w:type="default" r:id="rId24"/>
       <w:pgSz w:w="11906" w:h="16838" w:code="9"/>
       <w:pgMar w:top="1440" w:right="1440" w:bottom="1797" w:left="1440" w:header="720" w:footer="1008" w:gutter="0"/>
       <w:pgNumType w:start="1"/>
@@ -1967,6 +4168,7 @@
     <w:lsdException w:name="HTML Sample" w:semiHidden="1" w:unhideWhenUsed="1"/>
     <w:lsdException w:name="HTML Typewriter" w:semiHidden="1" w:unhideWhenUsed="1"/>
     <w:lsdException w:name="HTML Variable" w:semiHidden="1" w:unhideWhenUsed="1"/>
+    <w:lsdException w:name="Normal Table" w:semiHidden="1" w:unhideWhenUsed="1"/>
     <w:lsdException w:name="annotation subject" w:semiHidden="1" w:unhideWhenUsed="1"/>
     <w:lsdException w:name="No List" w:semiHidden="1" w:unhideWhenUsed="1"/>
     <w:lsdException w:name="Outline List 1" w:semiHidden="1" w:unhideWhenUsed="1"/>
@@ -2013,8 +4215,10 @@
     <w:lsdException w:name="Table Subtle 2" w:semiHidden="1" w:unhideWhenUsed="1"/>
     <w:lsdException w:name="Table Web 1" w:semiHidden="1" w:unhideWhenUsed="1"/>
     <w:lsdException w:name="Table Web 2" w:semiHidden="1" w:unhideWhenUsed="1"/>
+    <w:lsdException w:name="Table Web 3" w:semiHidden="1" w:unhideWhenUsed="1"/>
     <w:lsdException w:name="Balloon Text" w:semiHidden="1" w:unhideWhenUsed="1"/>
     <w:lsdException w:name="Table Grid" w:uiPriority="39"/>
+    <w:lsdException w:name="Table Theme" w:semiHidden="1" w:unhideWhenUsed="1"/>
     <w:lsdException w:name="Placeholder Text" w:semiHidden="1"/>
     <w:lsdException w:name="No Spacing" w:semiHidden="1" w:uiPriority="1" w:unhideWhenUsed="1"/>
     <w:lsdException w:name="Light Shading" w:uiPriority="60"/>
@@ -2441,6 +4645,7 @@
   <w:style w:type="character" w:default="1" w:styleId="DefaultParagraphFont">
     <w:name w:val="Default Paragraph Font"/>
     <w:uiPriority w:val="1"/>
+    <w:semiHidden/>
     <w:unhideWhenUsed/>
   </w:style>
   <w:style w:type="table" w:default="1" w:styleId="TableNormal">
@@ -26502,7 +28707,6 @@
     <w:basedOn w:val="Normal"/>
     <w:next w:val="Normal"/>
     <w:uiPriority w:val="99"/>
-    <w:semiHidden/>
     <w:unhideWhenUsed/>
     <w:rsid w:val="00AD71E3"/>
     <w:pPr>

</xml_diff>